<commit_message>
updated Roving Diver Code, changed analyses to site level
</commit_message>
<xml_diff>
--- a/Roving Diver/tables/Table1Revised.docx
+++ b/Roving Diver/tables/Table1Revised.docx
@@ -11,7 +11,7 @@
       </w:tblPr>
       <w:tblGrid>
         <w:gridCol w:w="1816"/>
-        <w:gridCol w:w="1634"/>
+        <w:gridCol w:w="1768"/>
         <w:gridCol w:w="1573"/>
         <w:gridCol w:w="1151"/>
       </w:tblGrid>
@@ -179,7 +179,7 @@
       <w:tr>
         <w:trPr>
           <w:cantSplit/>
-          <w:trHeight w:val="457" w:hRule="auto"/>
+          <w:trHeight w:val="414" w:hRule="auto"/>
         </w:trPr>
         <w:tc>
           <w:tcPr>
@@ -235,7 +235,7 @@
                 <w:szCs w:val="24"/>
                 <w:color w:val="111111"/>
               </w:rPr>
-              <w:t xml:space="preserve">County</w:t>
+              <w:t xml:space="preserve">Location</w:t>
             </w:r>
           </w:p>
         </w:tc>
@@ -423,7 +423,7 @@
       <w:tr>
         <w:trPr>
           <w:cantSplit/>
-          <w:trHeight w:val="457" w:hRule="auto"/>
+          <w:trHeight w:val="411" w:hRule="auto"/>
         </w:trPr>
         <w:tc>
           <w:tcPr>
@@ -479,7 +479,7 @@
                 <w:szCs w:val="24"/>
                 <w:color w:val="111111"/>
               </w:rPr>
-              <w:t xml:space="preserve">County:Date</w:t>
+              <w:t xml:space="preserve">Location:Date</w:t>
             </w:r>
           </w:p>
         </w:tc>

</xml_diff>

<commit_message>
adding revised analyses, these will greatly be reduced upon resbumission of manuscript
</commit_message>
<xml_diff>
--- a/Roving Diver/tables/Table1Revised.docx
+++ b/Roving Diver/tables/Table1Revised.docx
@@ -293,7 +293,7 @@
                 <w:szCs w:val="24"/>
                 <w:color w:val="111111"/>
               </w:rPr>
-              <w:t xml:space="preserve">&lt; 0.001</w:t>
+              <w:t xml:space="preserve"> 0.0011</w:t>
             </w:r>
           </w:p>
         </w:tc>
@@ -1025,7 +1025,7 @@
                 <w:szCs w:val="24"/>
                 <w:color w:val="111111"/>
               </w:rPr>
-              <w:t xml:space="preserve"> 0.0492</w:t>
+              <w:t xml:space="preserve">ns</w:t>
             </w:r>
           </w:p>
         </w:tc>
@@ -1147,7 +1147,7 @@
                 <w:szCs w:val="24"/>
                 <w:color w:val="111111"/>
               </w:rPr>
-              <w:t xml:space="preserve">  0.045</w:t>
+              <w:t xml:space="preserve"> 0.0462</w:t>
             </w:r>
           </w:p>
         </w:tc>

</xml_diff>

<commit_message>
updates to reflect revisions from editors for the manuscript
</commit_message>
<xml_diff>
--- a/Roving Diver/tables/Table1Revised.docx
+++ b/Roving Diver/tables/Table1Revised.docx
@@ -601,7 +601,7 @@
                 <w:szCs w:val="24"/>
                 <w:color w:val="111111"/>
               </w:rPr>
-              <w:t xml:space="preserve">PMP – SLR</w:t>
+              <w:t xml:space="preserve">LBTS – SLR</w:t>
             </w:r>
           </w:p>
         </w:tc>
@@ -660,250 +660,6 @@
                 <w:color w:val="111111"/>
               </w:rPr>
               <w:t xml:space="preserve">ns</w:t>
-            </w:r>
-          </w:p>
-        </w:tc>
-      </w:tr>
-      <w:tr>
-        <w:trPr>
-          <w:cantSplit/>
-          <w:trHeight w:val="412" w:hRule="auto"/>
-        </w:trPr>
-        <w:tc>
-          <w:tcPr>
-            <w:tcBorders/>
-            <w:shd w:val="clear" w:color="auto" w:fill="FFFFFF"/>
-            <w:tcMar>
-              <w:top w:w="0" w:type="dxa"/>
-              <w:bottom w:w="0" w:type="dxa"/>
-              <w:left w:w="0" w:type="dxa"/>
-              <w:right w:w="0" w:type="dxa"/>
-            </w:tcMar>
-            <w:vAlign w:val="center"/>
-          </w:tcPr>
-          <w:p>
-            <w:pPr>
-              <w:jc w:val="left"/>
-              <w:spacing w:after="40" w:before="40" w:line="240"/>
-              <w:ind w:firstLine="0" w:left="100" w:right="100"/>
-            </w:pPr>
-            <w:r xmlns:w="http://schemas.openxmlformats.org/wordprocessingml/2006/main" xmlns:wp="http://schemas.openxmlformats.org/drawingml/2006/wordprocessingDrawing" xmlns:r="http://schemas.openxmlformats.org/officeDocument/2006/relationships" xmlns:w14="http://schemas.microsoft.com/office/word/2010/wordml">
-              <w:rPr>
-                <w:rFonts w:ascii="Times New Roman" w:hAnsi="Times New Roman" w:eastAsia="Times New Roman" w:cs="Times New Roman"/>
-                <w:sz w:val="24"/>
-                <w:szCs w:val="24"/>
-                <w:color w:val="111111"/>
-              </w:rPr>
-              <w:t xml:space="preserve"/>
-            </w:r>
-          </w:p>
-        </w:tc>
-        <w:tc>
-          <w:tcPr>
-            <w:tcBorders/>
-            <w:shd w:val="clear" w:color="auto" w:fill="FFFFFF"/>
-            <w:tcMar>
-              <w:top w:w="0" w:type="dxa"/>
-              <w:bottom w:w="0" w:type="dxa"/>
-              <w:left w:w="0" w:type="dxa"/>
-              <w:right w:w="0" w:type="dxa"/>
-            </w:tcMar>
-            <w:vAlign w:val="center"/>
-          </w:tcPr>
-          <w:p>
-            <w:pPr>
-              <w:jc w:val="left"/>
-              <w:spacing w:after="40" w:before="40" w:line="240"/>
-              <w:ind w:firstLine="0" w:left="100" w:right="100"/>
-            </w:pPr>
-            <w:r xmlns:w="http://schemas.openxmlformats.org/wordprocessingml/2006/main" xmlns:wp="http://schemas.openxmlformats.org/drawingml/2006/wordprocessingDrawing" xmlns:r="http://schemas.openxmlformats.org/officeDocument/2006/relationships" xmlns:w14="http://schemas.microsoft.com/office/word/2010/wordml">
-              <w:rPr>
-                <w:rFonts w:ascii="Times New Roman" w:hAnsi="Times New Roman" w:eastAsia="Times New Roman" w:cs="Times New Roman"/>
-                <w:sz w:val="24"/>
-                <w:szCs w:val="24"/>
-                <w:color w:val="111111"/>
-              </w:rPr>
-              <w:t xml:space="preserve">PMP – JUP</w:t>
-            </w:r>
-          </w:p>
-        </w:tc>
-        <w:tc>
-          <w:tcPr>
-            <w:tcBorders/>
-            <w:shd w:val="clear" w:color="auto" w:fill="FFFFFF"/>
-            <w:tcMar>
-              <w:top w:w="0" w:type="dxa"/>
-              <w:bottom w:w="0" w:type="dxa"/>
-              <w:left w:w="0" w:type="dxa"/>
-              <w:right w:w="0" w:type="dxa"/>
-            </w:tcMar>
-            <w:vAlign w:val="center"/>
-          </w:tcPr>
-          <w:p>
-            <w:pPr>
-              <w:jc w:val="right"/>
-              <w:spacing w:after="40" w:before="40" w:line="240"/>
-              <w:ind w:firstLine="0" w:left="100" w:right="100"/>
-            </w:pPr>
-            <w:r xmlns:w="http://schemas.openxmlformats.org/wordprocessingml/2006/main" xmlns:wp="http://schemas.openxmlformats.org/drawingml/2006/wordprocessingDrawing" xmlns:r="http://schemas.openxmlformats.org/officeDocument/2006/relationships" xmlns:w14="http://schemas.microsoft.com/office/word/2010/wordml">
-              <w:rPr>
-                <w:rFonts w:ascii="Times New Roman" w:hAnsi="Times New Roman" w:eastAsia="Times New Roman" w:cs="Times New Roman"/>
-                <w:sz w:val="24"/>
-                <w:szCs w:val="24"/>
-                <w:color w:val="111111"/>
-              </w:rPr>
-              <w:t xml:space="preserve">26.76</w:t>
-            </w:r>
-          </w:p>
-        </w:tc>
-        <w:tc>
-          <w:tcPr>
-            <w:tcBorders/>
-            <w:shd w:val="clear" w:color="auto" w:fill="FFFFFF"/>
-            <w:tcMar>
-              <w:top w:w="0" w:type="dxa"/>
-              <w:bottom w:w="0" w:type="dxa"/>
-              <w:left w:w="0" w:type="dxa"/>
-              <w:right w:w="0" w:type="dxa"/>
-            </w:tcMar>
-            <w:vAlign w:val="center"/>
-          </w:tcPr>
-          <w:p>
-            <w:pPr>
-              <w:jc w:val="center"/>
-              <w:spacing w:after="40" w:before="40" w:line="240"/>
-              <w:ind w:firstLine="0" w:left="100" w:right="100"/>
-            </w:pPr>
-            <w:r xmlns:w="http://schemas.openxmlformats.org/wordprocessingml/2006/main" xmlns:wp="http://schemas.openxmlformats.org/drawingml/2006/wordprocessingDrawing" xmlns:r="http://schemas.openxmlformats.org/officeDocument/2006/relationships" xmlns:w14="http://schemas.microsoft.com/office/word/2010/wordml">
-              <w:rPr>
-                <w:rFonts w:ascii="Times New Roman" w:hAnsi="Times New Roman" w:eastAsia="Times New Roman" w:cs="Times New Roman"/>
-                <w:sz w:val="24"/>
-                <w:szCs w:val="24"/>
-                <w:color w:val="111111"/>
-              </w:rPr>
-              <w:t xml:space="preserve">&lt; 0.001</w:t>
-            </w:r>
-          </w:p>
-        </w:tc>
-      </w:tr>
-      <w:tr>
-        <w:trPr>
-          <w:cantSplit/>
-          <w:trHeight w:val="412" w:hRule="auto"/>
-        </w:trPr>
-        <w:tc>
-          <w:tcPr>
-            <w:tcBorders/>
-            <w:shd w:val="clear" w:color="auto" w:fill="FFFFFF"/>
-            <w:tcMar>
-              <w:top w:w="0" w:type="dxa"/>
-              <w:bottom w:w="0" w:type="dxa"/>
-              <w:left w:w="0" w:type="dxa"/>
-              <w:right w:w="0" w:type="dxa"/>
-            </w:tcMar>
-            <w:vAlign w:val="center"/>
-          </w:tcPr>
-          <w:p>
-            <w:pPr>
-              <w:jc w:val="left"/>
-              <w:spacing w:after="40" w:before="40" w:line="240"/>
-              <w:ind w:firstLine="0" w:left="100" w:right="100"/>
-            </w:pPr>
-            <w:r xmlns:w="http://schemas.openxmlformats.org/wordprocessingml/2006/main" xmlns:wp="http://schemas.openxmlformats.org/drawingml/2006/wordprocessingDrawing" xmlns:r="http://schemas.openxmlformats.org/officeDocument/2006/relationships" xmlns:w14="http://schemas.microsoft.com/office/word/2010/wordml">
-              <w:rPr>
-                <w:rFonts w:ascii="Times New Roman" w:hAnsi="Times New Roman" w:eastAsia="Times New Roman" w:cs="Times New Roman"/>
-                <w:sz w:val="24"/>
-                <w:szCs w:val="24"/>
-                <w:color w:val="111111"/>
-              </w:rPr>
-              <w:t xml:space="preserve"/>
-            </w:r>
-          </w:p>
-        </w:tc>
-        <w:tc>
-          <w:tcPr>
-            <w:tcBorders/>
-            <w:shd w:val="clear" w:color="auto" w:fill="FFFFFF"/>
-            <w:tcMar>
-              <w:top w:w="0" w:type="dxa"/>
-              <w:bottom w:w="0" w:type="dxa"/>
-              <w:left w:w="0" w:type="dxa"/>
-              <w:right w:w="0" w:type="dxa"/>
-            </w:tcMar>
-            <w:vAlign w:val="center"/>
-          </w:tcPr>
-          <w:p>
-            <w:pPr>
-              <w:jc w:val="left"/>
-              <w:spacing w:after="40" w:before="40" w:line="240"/>
-              <w:ind w:firstLine="0" w:left="100" w:right="100"/>
-            </w:pPr>
-            <w:r xmlns:w="http://schemas.openxmlformats.org/wordprocessingml/2006/main" xmlns:wp="http://schemas.openxmlformats.org/drawingml/2006/wordprocessingDrawing" xmlns:r="http://schemas.openxmlformats.org/officeDocument/2006/relationships" xmlns:w14="http://schemas.microsoft.com/office/word/2010/wordml">
-              <w:rPr>
-                <w:rFonts w:ascii="Times New Roman" w:hAnsi="Times New Roman" w:eastAsia="Times New Roman" w:cs="Times New Roman"/>
-                <w:sz w:val="24"/>
-                <w:szCs w:val="24"/>
-                <w:color w:val="111111"/>
-              </w:rPr>
-              <w:t xml:space="preserve">PMP – WPB</w:t>
-            </w:r>
-          </w:p>
-        </w:tc>
-        <w:tc>
-          <w:tcPr>
-            <w:tcBorders/>
-            <w:shd w:val="clear" w:color="auto" w:fill="FFFFFF"/>
-            <w:tcMar>
-              <w:top w:w="0" w:type="dxa"/>
-              <w:bottom w:w="0" w:type="dxa"/>
-              <w:left w:w="0" w:type="dxa"/>
-              <w:right w:w="0" w:type="dxa"/>
-            </w:tcMar>
-            <w:vAlign w:val="center"/>
-          </w:tcPr>
-          <w:p>
-            <w:pPr>
-              <w:jc w:val="right"/>
-              <w:spacing w:after="40" w:before="40" w:line="240"/>
-              <w:ind w:firstLine="0" w:left="100" w:right="100"/>
-            </w:pPr>
-            <w:r xmlns:w="http://schemas.openxmlformats.org/wordprocessingml/2006/main" xmlns:wp="http://schemas.openxmlformats.org/drawingml/2006/wordprocessingDrawing" xmlns:r="http://schemas.openxmlformats.org/officeDocument/2006/relationships" xmlns:w14="http://schemas.microsoft.com/office/word/2010/wordml">
-              <w:rPr>
-                <w:rFonts w:ascii="Times New Roman" w:hAnsi="Times New Roman" w:eastAsia="Times New Roman" w:cs="Times New Roman"/>
-                <w:sz w:val="24"/>
-                <w:szCs w:val="24"/>
-                <w:color w:val="111111"/>
-              </w:rPr>
-              <w:t xml:space="preserve">35.91</w:t>
-            </w:r>
-          </w:p>
-        </w:tc>
-        <w:tc>
-          <w:tcPr>
-            <w:tcBorders/>
-            <w:shd w:val="clear" w:color="auto" w:fill="FFFFFF"/>
-            <w:tcMar>
-              <w:top w:w="0" w:type="dxa"/>
-              <w:bottom w:w="0" w:type="dxa"/>
-              <w:left w:w="0" w:type="dxa"/>
-              <w:right w:w="0" w:type="dxa"/>
-            </w:tcMar>
-            <w:vAlign w:val="center"/>
-          </w:tcPr>
-          <w:p>
-            <w:pPr>
-              <w:jc w:val="center"/>
-              <w:spacing w:after="40" w:before="40" w:line="240"/>
-              <w:ind w:firstLine="0" w:left="100" w:right="100"/>
-            </w:pPr>
-            <w:r xmlns:w="http://schemas.openxmlformats.org/wordprocessingml/2006/main" xmlns:wp="http://schemas.openxmlformats.org/drawingml/2006/wordprocessingDrawing" xmlns:r="http://schemas.openxmlformats.org/officeDocument/2006/relationships" xmlns:w14="http://schemas.microsoft.com/office/word/2010/wordml">
-              <w:rPr>
-                <w:rFonts w:ascii="Times New Roman" w:hAnsi="Times New Roman" w:eastAsia="Times New Roman" w:cs="Times New Roman"/>
-                <w:sz w:val="24"/>
-                <w:szCs w:val="24"/>
-                <w:color w:val="111111"/>
-              </w:rPr>
-              <w:t xml:space="preserve">&lt; 0.001</w:t>
             </w:r>
           </w:p>
         </w:tc>
@@ -967,7 +723,7 @@
                 <w:szCs w:val="24"/>
                 <w:color w:val="111111"/>
               </w:rPr>
-              <w:t xml:space="preserve">SLR – JUP</w:t>
+              <w:t xml:space="preserve">LBTS – JUP</w:t>
             </w:r>
           </w:p>
         </w:tc>
@@ -996,7 +752,7 @@
                 <w:szCs w:val="24"/>
                 <w:color w:val="111111"/>
               </w:rPr>
-              <w:t xml:space="preserve">7.12</w:t>
+              <w:t xml:space="preserve">26.76</w:t>
             </w:r>
           </w:p>
         </w:tc>
@@ -1025,7 +781,7 @@
                 <w:szCs w:val="24"/>
                 <w:color w:val="111111"/>
               </w:rPr>
-              <w:t xml:space="preserve">ns</w:t>
+              <w:t xml:space="preserve">&lt; 0.001</w:t>
             </w:r>
           </w:p>
         </w:tc>
@@ -1089,7 +845,251 @@
                 <w:szCs w:val="24"/>
                 <w:color w:val="111111"/>
               </w:rPr>
-              <w:t xml:space="preserve">SLR – WPB</w:t>
+              <w:t xml:space="preserve">LBTS – PB</w:t>
+            </w:r>
+          </w:p>
+        </w:tc>
+        <w:tc>
+          <w:tcPr>
+            <w:tcBorders/>
+            <w:shd w:val="clear" w:color="auto" w:fill="FFFFFF"/>
+            <w:tcMar>
+              <w:top w:w="0" w:type="dxa"/>
+              <w:bottom w:w="0" w:type="dxa"/>
+              <w:left w:w="0" w:type="dxa"/>
+              <w:right w:w="0" w:type="dxa"/>
+            </w:tcMar>
+            <w:vAlign w:val="center"/>
+          </w:tcPr>
+          <w:p>
+            <w:pPr>
+              <w:jc w:val="right"/>
+              <w:spacing w:after="40" w:before="40" w:line="240"/>
+              <w:ind w:firstLine="0" w:left="100" w:right="100"/>
+            </w:pPr>
+            <w:r xmlns:w="http://schemas.openxmlformats.org/wordprocessingml/2006/main" xmlns:wp="http://schemas.openxmlformats.org/drawingml/2006/wordprocessingDrawing" xmlns:r="http://schemas.openxmlformats.org/officeDocument/2006/relationships" xmlns:w14="http://schemas.microsoft.com/office/word/2010/wordml">
+              <w:rPr>
+                <w:rFonts w:ascii="Times New Roman" w:hAnsi="Times New Roman" w:eastAsia="Times New Roman" w:cs="Times New Roman"/>
+                <w:sz w:val="24"/>
+                <w:szCs w:val="24"/>
+                <w:color w:val="111111"/>
+              </w:rPr>
+              <w:t xml:space="preserve">35.91</w:t>
+            </w:r>
+          </w:p>
+        </w:tc>
+        <w:tc>
+          <w:tcPr>
+            <w:tcBorders/>
+            <w:shd w:val="clear" w:color="auto" w:fill="FFFFFF"/>
+            <w:tcMar>
+              <w:top w:w="0" w:type="dxa"/>
+              <w:bottom w:w="0" w:type="dxa"/>
+              <w:left w:w="0" w:type="dxa"/>
+              <w:right w:w="0" w:type="dxa"/>
+            </w:tcMar>
+            <w:vAlign w:val="center"/>
+          </w:tcPr>
+          <w:p>
+            <w:pPr>
+              <w:jc w:val="center"/>
+              <w:spacing w:after="40" w:before="40" w:line="240"/>
+              <w:ind w:firstLine="0" w:left="100" w:right="100"/>
+            </w:pPr>
+            <w:r xmlns:w="http://schemas.openxmlformats.org/wordprocessingml/2006/main" xmlns:wp="http://schemas.openxmlformats.org/drawingml/2006/wordprocessingDrawing" xmlns:r="http://schemas.openxmlformats.org/officeDocument/2006/relationships" xmlns:w14="http://schemas.microsoft.com/office/word/2010/wordml">
+              <w:rPr>
+                <w:rFonts w:ascii="Times New Roman" w:hAnsi="Times New Roman" w:eastAsia="Times New Roman" w:cs="Times New Roman"/>
+                <w:sz w:val="24"/>
+                <w:szCs w:val="24"/>
+                <w:color w:val="111111"/>
+              </w:rPr>
+              <w:t xml:space="preserve">&lt; 0.001</w:t>
+            </w:r>
+          </w:p>
+        </w:tc>
+      </w:tr>
+      <w:tr>
+        <w:trPr>
+          <w:cantSplit/>
+          <w:trHeight w:val="414" w:hRule="auto"/>
+        </w:trPr>
+        <w:tc>
+          <w:tcPr>
+            <w:tcBorders/>
+            <w:shd w:val="clear" w:color="auto" w:fill="FFFFFF"/>
+            <w:tcMar>
+              <w:top w:w="0" w:type="dxa"/>
+              <w:bottom w:w="0" w:type="dxa"/>
+              <w:left w:w="0" w:type="dxa"/>
+              <w:right w:w="0" w:type="dxa"/>
+            </w:tcMar>
+            <w:vAlign w:val="center"/>
+          </w:tcPr>
+          <w:p>
+            <w:pPr>
+              <w:jc w:val="left"/>
+              <w:spacing w:after="40" w:before="40" w:line="240"/>
+              <w:ind w:firstLine="0" w:left="100" w:right="100"/>
+            </w:pPr>
+            <w:r xmlns:w="http://schemas.openxmlformats.org/wordprocessingml/2006/main" xmlns:wp="http://schemas.openxmlformats.org/drawingml/2006/wordprocessingDrawing" xmlns:r="http://schemas.openxmlformats.org/officeDocument/2006/relationships" xmlns:w14="http://schemas.microsoft.com/office/word/2010/wordml">
+              <w:rPr>
+                <w:rFonts w:ascii="Times New Roman" w:hAnsi="Times New Roman" w:eastAsia="Times New Roman" w:cs="Times New Roman"/>
+                <w:sz w:val="24"/>
+                <w:szCs w:val="24"/>
+                <w:color w:val="111111"/>
+              </w:rPr>
+              <w:t xml:space="preserve"/>
+            </w:r>
+          </w:p>
+        </w:tc>
+        <w:tc>
+          <w:tcPr>
+            <w:tcBorders/>
+            <w:shd w:val="clear" w:color="auto" w:fill="FFFFFF"/>
+            <w:tcMar>
+              <w:top w:w="0" w:type="dxa"/>
+              <w:bottom w:w="0" w:type="dxa"/>
+              <w:left w:w="0" w:type="dxa"/>
+              <w:right w:w="0" w:type="dxa"/>
+            </w:tcMar>
+            <w:vAlign w:val="center"/>
+          </w:tcPr>
+          <w:p>
+            <w:pPr>
+              <w:jc w:val="left"/>
+              <w:spacing w:after="40" w:before="40" w:line="240"/>
+              <w:ind w:firstLine="0" w:left="100" w:right="100"/>
+            </w:pPr>
+            <w:r xmlns:w="http://schemas.openxmlformats.org/wordprocessingml/2006/main" xmlns:wp="http://schemas.openxmlformats.org/drawingml/2006/wordprocessingDrawing" xmlns:r="http://schemas.openxmlformats.org/officeDocument/2006/relationships" xmlns:w14="http://schemas.microsoft.com/office/word/2010/wordml">
+              <w:rPr>
+                <w:rFonts w:ascii="Times New Roman" w:hAnsi="Times New Roman" w:eastAsia="Times New Roman" w:cs="Times New Roman"/>
+                <w:sz w:val="24"/>
+                <w:szCs w:val="24"/>
+                <w:color w:val="111111"/>
+              </w:rPr>
+              <w:t xml:space="preserve">SLR – JUP</w:t>
+            </w:r>
+          </w:p>
+        </w:tc>
+        <w:tc>
+          <w:tcPr>
+            <w:tcBorders/>
+            <w:shd w:val="clear" w:color="auto" w:fill="FFFFFF"/>
+            <w:tcMar>
+              <w:top w:w="0" w:type="dxa"/>
+              <w:bottom w:w="0" w:type="dxa"/>
+              <w:left w:w="0" w:type="dxa"/>
+              <w:right w:w="0" w:type="dxa"/>
+            </w:tcMar>
+            <w:vAlign w:val="center"/>
+          </w:tcPr>
+          <w:p>
+            <w:pPr>
+              <w:jc w:val="right"/>
+              <w:spacing w:after="40" w:before="40" w:line="240"/>
+              <w:ind w:firstLine="0" w:left="100" w:right="100"/>
+            </w:pPr>
+            <w:r xmlns:w="http://schemas.openxmlformats.org/wordprocessingml/2006/main" xmlns:wp="http://schemas.openxmlformats.org/drawingml/2006/wordprocessingDrawing" xmlns:r="http://schemas.openxmlformats.org/officeDocument/2006/relationships" xmlns:w14="http://schemas.microsoft.com/office/word/2010/wordml">
+              <w:rPr>
+                <w:rFonts w:ascii="Times New Roman" w:hAnsi="Times New Roman" w:eastAsia="Times New Roman" w:cs="Times New Roman"/>
+                <w:sz w:val="24"/>
+                <w:szCs w:val="24"/>
+                <w:color w:val="111111"/>
+              </w:rPr>
+              <w:t xml:space="preserve">7.12</w:t>
+            </w:r>
+          </w:p>
+        </w:tc>
+        <w:tc>
+          <w:tcPr>
+            <w:tcBorders/>
+            <w:shd w:val="clear" w:color="auto" w:fill="FFFFFF"/>
+            <w:tcMar>
+              <w:top w:w="0" w:type="dxa"/>
+              <w:bottom w:w="0" w:type="dxa"/>
+              <w:left w:w="0" w:type="dxa"/>
+              <w:right w:w="0" w:type="dxa"/>
+            </w:tcMar>
+            <w:vAlign w:val="center"/>
+          </w:tcPr>
+          <w:p>
+            <w:pPr>
+              <w:jc w:val="center"/>
+              <w:spacing w:after="40" w:before="40" w:line="240"/>
+              <w:ind w:firstLine="0" w:left="100" w:right="100"/>
+            </w:pPr>
+            <w:r xmlns:w="http://schemas.openxmlformats.org/wordprocessingml/2006/main" xmlns:wp="http://schemas.openxmlformats.org/drawingml/2006/wordprocessingDrawing" xmlns:r="http://schemas.openxmlformats.org/officeDocument/2006/relationships" xmlns:w14="http://schemas.microsoft.com/office/word/2010/wordml">
+              <w:rPr>
+                <w:rFonts w:ascii="Times New Roman" w:hAnsi="Times New Roman" w:eastAsia="Times New Roman" w:cs="Times New Roman"/>
+                <w:sz w:val="24"/>
+                <w:szCs w:val="24"/>
+                <w:color w:val="111111"/>
+              </w:rPr>
+              <w:t xml:space="preserve">ns</w:t>
+            </w:r>
+          </w:p>
+        </w:tc>
+      </w:tr>
+      <w:tr>
+        <w:trPr>
+          <w:cantSplit/>
+          <w:trHeight w:val="414" w:hRule="auto"/>
+        </w:trPr>
+        <w:tc>
+          <w:tcPr>
+            <w:tcBorders/>
+            <w:shd w:val="clear" w:color="auto" w:fill="FFFFFF"/>
+            <w:tcMar>
+              <w:top w:w="0" w:type="dxa"/>
+              <w:bottom w:w="0" w:type="dxa"/>
+              <w:left w:w="0" w:type="dxa"/>
+              <w:right w:w="0" w:type="dxa"/>
+            </w:tcMar>
+            <w:vAlign w:val="center"/>
+          </w:tcPr>
+          <w:p>
+            <w:pPr>
+              <w:jc w:val="left"/>
+              <w:spacing w:after="40" w:before="40" w:line="240"/>
+              <w:ind w:firstLine="0" w:left="100" w:right="100"/>
+            </w:pPr>
+            <w:r xmlns:w="http://schemas.openxmlformats.org/wordprocessingml/2006/main" xmlns:wp="http://schemas.openxmlformats.org/drawingml/2006/wordprocessingDrawing" xmlns:r="http://schemas.openxmlformats.org/officeDocument/2006/relationships" xmlns:w14="http://schemas.microsoft.com/office/word/2010/wordml">
+              <w:rPr>
+                <w:rFonts w:ascii="Times New Roman" w:hAnsi="Times New Roman" w:eastAsia="Times New Roman" w:cs="Times New Roman"/>
+                <w:sz w:val="24"/>
+                <w:szCs w:val="24"/>
+                <w:color w:val="111111"/>
+              </w:rPr>
+              <w:t xml:space="preserve"/>
+            </w:r>
+          </w:p>
+        </w:tc>
+        <w:tc>
+          <w:tcPr>
+            <w:tcBorders/>
+            <w:shd w:val="clear" w:color="auto" w:fill="FFFFFF"/>
+            <w:tcMar>
+              <w:top w:w="0" w:type="dxa"/>
+              <w:bottom w:w="0" w:type="dxa"/>
+              <w:left w:w="0" w:type="dxa"/>
+              <w:right w:w="0" w:type="dxa"/>
+            </w:tcMar>
+            <w:vAlign w:val="center"/>
+          </w:tcPr>
+          <w:p>
+            <w:pPr>
+              <w:jc w:val="left"/>
+              <w:spacing w:after="40" w:before="40" w:line="240"/>
+              <w:ind w:firstLine="0" w:left="100" w:right="100"/>
+            </w:pPr>
+            <w:r xmlns:w="http://schemas.openxmlformats.org/wordprocessingml/2006/main" xmlns:wp="http://schemas.openxmlformats.org/drawingml/2006/wordprocessingDrawing" xmlns:r="http://schemas.openxmlformats.org/officeDocument/2006/relationships" xmlns:w14="http://schemas.microsoft.com/office/word/2010/wordml">
+              <w:rPr>
+                <w:rFonts w:ascii="Times New Roman" w:hAnsi="Times New Roman" w:eastAsia="Times New Roman" w:cs="Times New Roman"/>
+                <w:sz w:val="24"/>
+                <w:szCs w:val="24"/>
+                <w:color w:val="111111"/>
+              </w:rPr>
+              <w:t xml:space="preserve">SLR – PB</w:t>
             </w:r>
           </w:p>
         </w:tc>
@@ -1215,7 +1215,7 @@
                 <w:szCs w:val="24"/>
                 <w:color w:val="111111"/>
               </w:rPr>
-              <w:t xml:space="preserve">JUP – WPB</w:t>
+              <w:t xml:space="preserve">JUP – PB</w:t>
             </w:r>
           </w:p>
         </w:tc>

</xml_diff>